<commit_message>
Using Inline CSS to change background color
</commit_message>
<xml_diff>
--- a/React Class work/Details.docx
+++ b/React Class work/Details.docx
@@ -1191,7 +1191,47 @@
           <w:b/>
           <w:sz w:val="32"/>
         </w:rPr>
-        <w:t>22) class = className</w:t>
+        <w:t xml:space="preserve">22) </w:t>
+      </w:r>
+      <w:proofErr w:type="gramStart"/>
+      <w:r>
+        <w:rPr>
+          <w:b/>
+          <w:sz w:val="32"/>
+        </w:rPr>
+        <w:t>class</w:t>
+      </w:r>
+      <w:proofErr w:type="gramEnd"/>
+      <w:r>
+        <w:rPr>
+          <w:b/>
+          <w:sz w:val="32"/>
+        </w:rPr>
+        <w:t xml:space="preserve"> = </w:t>
+      </w:r>
+      <w:proofErr w:type="spellStart"/>
+      <w:r>
+        <w:rPr>
+          <w:b/>
+          <w:sz w:val="32"/>
+        </w:rPr>
+        <w:t>className</w:t>
+      </w:r>
+      <w:proofErr w:type="spellEnd"/>
+    </w:p>
+    <w:p>
+      <w:pPr>
+        <w:rPr>
+          <w:b/>
+          <w:sz w:val="32"/>
+        </w:rPr>
+      </w:pPr>
+      <w:r>
+        <w:rPr>
+          <w:b/>
+          <w:sz w:val="32"/>
+        </w:rPr>
+        <w:t>23) Attribute = Prop</w:t>
       </w:r>
       <w:bookmarkStart w:id="0" w:name="_GoBack"/>
       <w:bookmarkEnd w:id="0"/>

</xml_diff>

<commit_message>
intalling bootstrap and adding new detail
</commit_message>
<xml_diff>
--- a/React Class work/Details.docx
+++ b/React Class work/Details.docx
@@ -1364,31 +1364,80 @@
           <w:sz w:val="32"/>
         </w:rPr>
       </w:pPr>
+      <w:r>
+        <w:rPr>
+          <w:b/>
+          <w:sz w:val="32"/>
+        </w:rPr>
+        <w:t>&lt;</w:t>
+      </w:r>
+      <w:proofErr w:type="spellStart"/>
+      <w:r>
+        <w:rPr>
+          <w:b/>
+          <w:sz w:val="32"/>
+        </w:rPr>
+        <w:t>img</w:t>
+      </w:r>
+      <w:proofErr w:type="spellEnd"/>
+      <w:r>
+        <w:rPr>
+          <w:b/>
+          <w:sz w:val="32"/>
+        </w:rPr>
+        <w:t xml:space="preserve"> /&gt;</w:t>
+      </w:r>
+    </w:p>
+    <w:p>
+      <w:pPr>
+        <w:rPr>
+          <w:b/>
+          <w:sz w:val="32"/>
+        </w:rPr>
+      </w:pPr>
+      <w:r>
+        <w:rPr>
+          <w:b/>
+          <w:sz w:val="32"/>
+        </w:rPr>
+        <w:t xml:space="preserve">26) </w:t>
+      </w:r>
+      <w:proofErr w:type="gramStart"/>
+      <w:r>
+        <w:rPr>
+          <w:b/>
+          <w:sz w:val="32"/>
+        </w:rPr>
+        <w:t>install</w:t>
+      </w:r>
+      <w:proofErr w:type="gramEnd"/>
+      <w:r>
+        <w:rPr>
+          <w:b/>
+          <w:sz w:val="32"/>
+        </w:rPr>
+        <w:t xml:space="preserve"> bootstrap in react app: </w:t>
+      </w:r>
+      <w:proofErr w:type="spellStart"/>
+      <w:r>
+        <w:rPr>
+          <w:color w:val="FF0000"/>
+          <w:sz w:val="21"/>
+          <w:szCs w:val="21"/>
+        </w:rPr>
+        <w:t>npm</w:t>
+      </w:r>
+      <w:proofErr w:type="spellEnd"/>
+      <w:r>
+        <w:rPr>
+          <w:color w:val="FF0000"/>
+          <w:sz w:val="21"/>
+          <w:szCs w:val="21"/>
+        </w:rPr>
+        <w:t xml:space="preserve"> install react-bootstrap bootstrap</w:t>
+      </w:r>
       <w:bookmarkStart w:id="0" w:name="_GoBack"/>
       <w:bookmarkEnd w:id="0"/>
-      <w:r>
-        <w:rPr>
-          <w:b/>
-          <w:sz w:val="32"/>
-        </w:rPr>
-        <w:t>&lt;</w:t>
-      </w:r>
-      <w:proofErr w:type="spellStart"/>
-      <w:r>
-        <w:rPr>
-          <w:b/>
-          <w:sz w:val="32"/>
-        </w:rPr>
-        <w:t>img</w:t>
-      </w:r>
-      <w:proofErr w:type="spellEnd"/>
-      <w:r>
-        <w:rPr>
-          <w:b/>
-          <w:sz w:val="32"/>
-        </w:rPr>
-        <w:t xml:space="preserve"> /&gt;</w:t>
-      </w:r>
     </w:p>
     <w:sectPr>
       <w:pgSz w:w="12240" w:h="15840"/>

</xml_diff>

<commit_message>
Instaling and working in Material Ui
</commit_message>
<xml_diff>
--- a/React Class work/Details.docx
+++ b/React Class work/Details.docx
@@ -9,13 +9,28 @@
           <w:sz w:val="32"/>
         </w:rPr>
       </w:pPr>
-      <w:bookmarkStart w:id="0" w:name="_GoBack"/>
-      <w:r>
-        <w:rPr>
-          <w:b/>
-          <w:sz w:val="32"/>
-        </w:rPr>
-        <w:t xml:space="preserve">1) Three way data binding: it is a MVC(Model View Controller)View: </w:t>
+      <w:r>
+        <w:rPr>
+          <w:b/>
+          <w:sz w:val="32"/>
+        </w:rPr>
+        <w:t xml:space="preserve">1) Three way data binding: it is a </w:t>
+      </w:r>
+      <w:proofErr w:type="gramStart"/>
+      <w:r>
+        <w:rPr>
+          <w:b/>
+          <w:sz w:val="32"/>
+        </w:rPr>
+        <w:t>MVC(</w:t>
+      </w:r>
+      <w:proofErr w:type="gramEnd"/>
+      <w:r>
+        <w:rPr>
+          <w:b/>
+          <w:sz w:val="32"/>
+        </w:rPr>
+        <w:t xml:space="preserve">Model View Controller)View: </w:t>
       </w:r>
     </w:p>
     <w:p>
@@ -80,7 +95,35 @@
         <w:rPr>
           <w:sz w:val="28"/>
         </w:rPr>
-        <w:t xml:space="preserve">   i.   Component Based model: Reuseibility of a component</w:t>
+        <w:t xml:space="preserve">   </w:t>
+      </w:r>
+      <w:proofErr w:type="spellStart"/>
+      <w:r>
+        <w:rPr>
+          <w:sz w:val="28"/>
+        </w:rPr>
+        <w:t>i</w:t>
+      </w:r>
+      <w:proofErr w:type="spellEnd"/>
+      <w:r>
+        <w:rPr>
+          <w:sz w:val="28"/>
+        </w:rPr>
+        <w:t xml:space="preserve">.   Component Based model: </w:t>
+      </w:r>
+      <w:proofErr w:type="spellStart"/>
+      <w:r>
+        <w:rPr>
+          <w:sz w:val="28"/>
+        </w:rPr>
+        <w:t>Reuseibility</w:t>
+      </w:r>
+      <w:proofErr w:type="spellEnd"/>
+      <w:r>
+        <w:rPr>
+          <w:sz w:val="28"/>
+        </w:rPr>
+        <w:t xml:space="preserve"> of a component</w:t>
       </w:r>
     </w:p>
     <w:p>
@@ -94,8 +137,30 @@
         <w:rPr>
           <w:sz w:val="28"/>
         </w:rPr>
-        <w:t xml:space="preserve">   ii.  it is a Libaray</w:t>
-      </w:r>
+        <w:t xml:space="preserve">   ii</w:t>
+      </w:r>
+      <w:proofErr w:type="gramStart"/>
+      <w:r>
+        <w:rPr>
+          <w:sz w:val="28"/>
+        </w:rPr>
+        <w:t>.  it</w:t>
+      </w:r>
+      <w:proofErr w:type="gramEnd"/>
+      <w:r>
+        <w:rPr>
+          <w:sz w:val="28"/>
+        </w:rPr>
+        <w:t xml:space="preserve"> is a </w:t>
+      </w:r>
+      <w:proofErr w:type="spellStart"/>
+      <w:r>
+        <w:rPr>
+          <w:sz w:val="28"/>
+        </w:rPr>
+        <w:t>Libaray</w:t>
+      </w:r>
+      <w:proofErr w:type="spellEnd"/>
     </w:p>
     <w:p>
       <w:pPr>
@@ -115,8 +180,15 @@
           <w:sz w:val="28"/>
         </w:rPr>
         <w:tab/>
+      </w:r>
+      <w:proofErr w:type="spellStart"/>
+      <w:r>
+        <w:rPr>
+          <w:sz w:val="28"/>
+        </w:rPr>
         <w:t>Libarary</w:t>
       </w:r>
+      <w:proofErr w:type="spellEnd"/>
       <w:r>
         <w:rPr>
           <w:sz w:val="28"/>
@@ -156,7 +228,29 @@
           <w:sz w:val="28"/>
         </w:rPr>
         <w:tab/>
-        <w:t>1) provide rule and ragulation(like angular)</w:t>
+        <w:t xml:space="preserve">1) provide rule and </w:t>
+      </w:r>
+      <w:proofErr w:type="spellStart"/>
+      <w:proofErr w:type="gramStart"/>
+      <w:r>
+        <w:rPr>
+          <w:sz w:val="28"/>
+        </w:rPr>
+        <w:t>ragulation</w:t>
+      </w:r>
+      <w:proofErr w:type="spellEnd"/>
+      <w:r>
+        <w:rPr>
+          <w:sz w:val="28"/>
+        </w:rPr>
+        <w:t>(</w:t>
+      </w:r>
+      <w:proofErr w:type="gramEnd"/>
+      <w:r>
+        <w:rPr>
+          <w:sz w:val="28"/>
+        </w:rPr>
+        <w:t>like angular)</w:t>
       </w:r>
     </w:p>
     <w:p>
@@ -171,8 +265,16 @@
           <w:sz w:val="28"/>
         </w:rPr>
         <w:tab/>
-        <w:t>2) Resuseability</w:t>
-      </w:r>
+        <w:t xml:space="preserve">2) </w:t>
+      </w:r>
+      <w:proofErr w:type="spellStart"/>
+      <w:r>
+        <w:rPr>
+          <w:sz w:val="28"/>
+        </w:rPr>
+        <w:t>Resuseability</w:t>
+      </w:r>
+      <w:proofErr w:type="spellEnd"/>
       <w:r>
         <w:rPr>
           <w:sz w:val="28"/>
@@ -183,7 +285,21 @@
         <w:rPr>
           <w:sz w:val="28"/>
         </w:rPr>
-        <w:t xml:space="preserve"> Including several libraries</w:t>
+        <w:t xml:space="preserve"> </w:t>
+      </w:r>
+      <w:proofErr w:type="gramStart"/>
+      <w:r>
+        <w:rPr>
+          <w:sz w:val="28"/>
+        </w:rPr>
+        <w:t>Including</w:t>
+      </w:r>
+      <w:proofErr w:type="gramEnd"/>
+      <w:r>
+        <w:rPr>
+          <w:sz w:val="28"/>
+        </w:rPr>
+        <w:t xml:space="preserve"> several libraries</w:t>
       </w:r>
     </w:p>
     <w:p>
@@ -230,7 +346,43 @@
         <w:rPr>
           <w:sz w:val="28"/>
         </w:rPr>
-        <w:t xml:space="preserve">   iii. Reuseability(Called Declerative Approach)</w:t>
+        <w:t xml:space="preserve">   iii. </w:t>
+      </w:r>
+      <w:proofErr w:type="spellStart"/>
+      <w:proofErr w:type="gramStart"/>
+      <w:r>
+        <w:rPr>
+          <w:sz w:val="28"/>
+        </w:rPr>
+        <w:t>Reuseability</w:t>
+      </w:r>
+      <w:proofErr w:type="spellEnd"/>
+      <w:r>
+        <w:rPr>
+          <w:sz w:val="28"/>
+        </w:rPr>
+        <w:t>(</w:t>
+      </w:r>
+      <w:proofErr w:type="gramEnd"/>
+      <w:r>
+        <w:rPr>
+          <w:sz w:val="28"/>
+        </w:rPr>
+        <w:t xml:space="preserve">Called </w:t>
+      </w:r>
+      <w:proofErr w:type="spellStart"/>
+      <w:r>
+        <w:rPr>
+          <w:sz w:val="28"/>
+        </w:rPr>
+        <w:t>Declerative</w:t>
+      </w:r>
+      <w:proofErr w:type="spellEnd"/>
+      <w:r>
+        <w:rPr>
+          <w:sz w:val="28"/>
+        </w:rPr>
+        <w:t xml:space="preserve"> Approach)</w:t>
       </w:r>
     </w:p>
     <w:p>
@@ -244,7 +396,21 @@
         <w:rPr>
           <w:sz w:val="28"/>
         </w:rPr>
-        <w:t xml:space="preserve">   iv.  Having only one single HTML page</w:t>
+        <w:t xml:space="preserve">   iv</w:t>
+      </w:r>
+      <w:proofErr w:type="gramStart"/>
+      <w:r>
+        <w:rPr>
+          <w:sz w:val="28"/>
+        </w:rPr>
+        <w:t>.  Having</w:t>
+      </w:r>
+      <w:proofErr w:type="gramEnd"/>
+      <w:r>
+        <w:rPr>
+          <w:sz w:val="28"/>
+        </w:rPr>
+        <w:t xml:space="preserve"> only one single HTML page</w:t>
       </w:r>
     </w:p>
     <w:p>
@@ -258,7 +424,21 @@
         <w:rPr>
           <w:sz w:val="28"/>
         </w:rPr>
-        <w:t xml:space="preserve">   v. node modules: react packages</w:t>
+        <w:t xml:space="preserve">   </w:t>
+      </w:r>
+      <w:proofErr w:type="gramStart"/>
+      <w:r>
+        <w:rPr>
+          <w:sz w:val="28"/>
+        </w:rPr>
+        <w:t>v</w:t>
+      </w:r>
+      <w:proofErr w:type="gramEnd"/>
+      <w:r>
+        <w:rPr>
+          <w:sz w:val="28"/>
+        </w:rPr>
+        <w:t>. node modules: react packages</w:t>
       </w:r>
     </w:p>
     <w:p>
@@ -323,8 +503,16 @@
           <w:sz w:val="28"/>
         </w:rPr>
         <w:tab/>
-        <w:t>MPA: Multi/multiple page Apllication</w:t>
-      </w:r>
+        <w:t xml:space="preserve">MPA: Multi/multiple page </w:t>
+      </w:r>
+      <w:proofErr w:type="spellStart"/>
+      <w:r>
+        <w:rPr>
+          <w:sz w:val="28"/>
+        </w:rPr>
+        <w:t>Apllication</w:t>
+      </w:r>
+      <w:proofErr w:type="spellEnd"/>
     </w:p>
     <w:p>
       <w:pPr>
@@ -343,20 +531,48 @@
           <w:sz w:val="28"/>
         </w:rPr>
         <w:tab/>
-        <w:t>=&gt;each page will render again an again</w:t>
-      </w:r>
-    </w:p>
-    <w:p>
-      <w:pPr>
-        <w:rPr>
-          <w:sz w:val="28"/>
-        </w:rPr>
-      </w:pPr>
-      <w:r>
-        <w:rPr>
-          <w:sz w:val="28"/>
-        </w:rPr>
-        <w:t>Question: Difference b/w npm and node</w:t>
+        <w:t xml:space="preserve">=&gt;each page will render again </w:t>
+      </w:r>
+      <w:proofErr w:type="spellStart"/>
+      <w:r>
+        <w:rPr>
+          <w:sz w:val="28"/>
+        </w:rPr>
+        <w:t>an</w:t>
+      </w:r>
+      <w:proofErr w:type="spellEnd"/>
+      <w:r>
+        <w:rPr>
+          <w:sz w:val="28"/>
+        </w:rPr>
+        <w:t xml:space="preserve"> again</w:t>
+      </w:r>
+    </w:p>
+    <w:p>
+      <w:pPr>
+        <w:rPr>
+          <w:sz w:val="28"/>
+        </w:rPr>
+      </w:pPr>
+      <w:r>
+        <w:rPr>
+          <w:sz w:val="28"/>
+        </w:rPr>
+        <w:t xml:space="preserve">Question: Difference b/w </w:t>
+      </w:r>
+      <w:proofErr w:type="spellStart"/>
+      <w:r>
+        <w:rPr>
+          <w:sz w:val="28"/>
+        </w:rPr>
+        <w:t>npm</w:t>
+      </w:r>
+      <w:proofErr w:type="spellEnd"/>
+      <w:r>
+        <w:rPr>
+          <w:sz w:val="28"/>
+        </w:rPr>
+        <w:t xml:space="preserve"> and node</w:t>
       </w:r>
     </w:p>
     <w:p/>
@@ -372,22 +588,86 @@
           <w:b/>
           <w:sz w:val="32"/>
         </w:rPr>
-        <w:t>4) everything will install will gous to node modules</w:t>
-      </w:r>
-    </w:p>
-    <w:p>
-      <w:pPr>
-        <w:rPr>
-          <w:b/>
-          <w:sz w:val="32"/>
-        </w:rPr>
-      </w:pPr>
-      <w:r>
-        <w:rPr>
-          <w:b/>
-          <w:sz w:val="32"/>
-        </w:rPr>
-        <w:t>5) Npm i react-bootstrap   (install bootstrap)</w:t>
+        <w:t xml:space="preserve">4) </w:t>
+      </w:r>
+      <w:proofErr w:type="gramStart"/>
+      <w:r>
+        <w:rPr>
+          <w:b/>
+          <w:sz w:val="32"/>
+        </w:rPr>
+        <w:t>everything</w:t>
+      </w:r>
+      <w:proofErr w:type="gramEnd"/>
+      <w:r>
+        <w:rPr>
+          <w:b/>
+          <w:sz w:val="32"/>
+        </w:rPr>
+        <w:t xml:space="preserve"> will install will </w:t>
+      </w:r>
+      <w:proofErr w:type="spellStart"/>
+      <w:r>
+        <w:rPr>
+          <w:b/>
+          <w:sz w:val="32"/>
+        </w:rPr>
+        <w:t>gous</w:t>
+      </w:r>
+      <w:proofErr w:type="spellEnd"/>
+      <w:r>
+        <w:rPr>
+          <w:b/>
+          <w:sz w:val="32"/>
+        </w:rPr>
+        <w:t xml:space="preserve"> to node modules</w:t>
+      </w:r>
+    </w:p>
+    <w:p>
+      <w:pPr>
+        <w:rPr>
+          <w:b/>
+          <w:sz w:val="32"/>
+        </w:rPr>
+      </w:pPr>
+      <w:r>
+        <w:rPr>
+          <w:b/>
+          <w:sz w:val="32"/>
+        </w:rPr>
+        <w:t xml:space="preserve">5) </w:t>
+      </w:r>
+      <w:proofErr w:type="spellStart"/>
+      <w:r>
+        <w:rPr>
+          <w:b/>
+          <w:sz w:val="32"/>
+        </w:rPr>
+        <w:t>Npm</w:t>
+      </w:r>
+      <w:proofErr w:type="spellEnd"/>
+      <w:r>
+        <w:rPr>
+          <w:b/>
+          <w:sz w:val="32"/>
+        </w:rPr>
+        <w:t xml:space="preserve"> </w:t>
+      </w:r>
+      <w:proofErr w:type="spellStart"/>
+      <w:r>
+        <w:rPr>
+          <w:b/>
+          <w:sz w:val="32"/>
+        </w:rPr>
+        <w:t>i</w:t>
+      </w:r>
+      <w:proofErr w:type="spellEnd"/>
+      <w:r>
+        <w:rPr>
+          <w:b/>
+          <w:sz w:val="32"/>
+        </w:rPr>
+        <w:t xml:space="preserve"> react-bootstrap   (install bootstrap)</w:t>
       </w:r>
     </w:p>
     <w:p/>
@@ -402,8 +682,51 @@
           <w:b/>
           <w:sz w:val="32"/>
         </w:rPr>
-        <w:t>6)   (kia render karwanaa hay(component), kaha</w:t>
-      </w:r>
+        <w:t>6)   (</w:t>
+      </w:r>
+      <w:proofErr w:type="spellStart"/>
+      <w:proofErr w:type="gramStart"/>
+      <w:r>
+        <w:rPr>
+          <w:b/>
+          <w:sz w:val="32"/>
+        </w:rPr>
+        <w:t>kia</w:t>
+      </w:r>
+      <w:proofErr w:type="spellEnd"/>
+      <w:proofErr w:type="gramEnd"/>
+      <w:r>
+        <w:rPr>
+          <w:b/>
+          <w:sz w:val="32"/>
+        </w:rPr>
+        <w:t xml:space="preserve"> render </w:t>
+      </w:r>
+      <w:proofErr w:type="spellStart"/>
+      <w:r>
+        <w:rPr>
+          <w:b/>
+          <w:sz w:val="32"/>
+        </w:rPr>
+        <w:t>karwanaa</w:t>
+      </w:r>
+      <w:proofErr w:type="spellEnd"/>
+      <w:r>
+        <w:rPr>
+          <w:b/>
+          <w:sz w:val="32"/>
+        </w:rPr>
+        <w:t xml:space="preserve"> hay(component), </w:t>
+      </w:r>
+      <w:proofErr w:type="spellStart"/>
+      <w:r>
+        <w:rPr>
+          <w:b/>
+          <w:sz w:val="32"/>
+        </w:rPr>
+        <w:t>kaha</w:t>
+      </w:r>
+      <w:proofErr w:type="spellEnd"/>
       <w:r>
         <w:rPr>
           <w:b/>
@@ -416,7 +739,23 @@
           <w:b/>
           <w:sz w:val="32"/>
         </w:rPr>
-        <w:t>render karwana hay)</w:t>
+        <w:t xml:space="preserve">render </w:t>
+      </w:r>
+      <w:proofErr w:type="spellStart"/>
+      <w:r>
+        <w:rPr>
+          <w:b/>
+          <w:sz w:val="32"/>
+        </w:rPr>
+        <w:t>karwana</w:t>
+      </w:r>
+      <w:proofErr w:type="spellEnd"/>
+      <w:r>
+        <w:rPr>
+          <w:b/>
+          <w:sz w:val="32"/>
+        </w:rPr>
+        <w:t xml:space="preserve"> hay)</w:t>
       </w:r>
     </w:p>
     <w:p/>
@@ -435,27 +774,73 @@
           <w:b/>
           <w:sz w:val="32"/>
         </w:rPr>
-        <w:t>7) html in javscript (JSX)</w:t>
-      </w:r>
-    </w:p>
-    <w:p>
-      <w:pPr>
-        <w:rPr>
-          <w:sz w:val="32"/>
-        </w:rPr>
-      </w:pPr>
-    </w:p>
-    <w:p>
-      <w:pPr>
-        <w:rPr>
-          <w:sz w:val="32"/>
-        </w:rPr>
-      </w:pPr>
-      <w:r>
-        <w:rPr>
-          <w:sz w:val="32"/>
-        </w:rPr>
-        <w:t>26/9/2020 , 1:00</w:t>
+        <w:t xml:space="preserve">7) </w:t>
+      </w:r>
+      <w:proofErr w:type="gramStart"/>
+      <w:r>
+        <w:rPr>
+          <w:b/>
+          <w:sz w:val="32"/>
+        </w:rPr>
+        <w:t>html</w:t>
+      </w:r>
+      <w:proofErr w:type="gramEnd"/>
+      <w:r>
+        <w:rPr>
+          <w:b/>
+          <w:sz w:val="32"/>
+        </w:rPr>
+        <w:t xml:space="preserve"> in </w:t>
+      </w:r>
+      <w:proofErr w:type="spellStart"/>
+      <w:r>
+        <w:rPr>
+          <w:b/>
+          <w:sz w:val="32"/>
+        </w:rPr>
+        <w:t>javscript</w:t>
+      </w:r>
+      <w:proofErr w:type="spellEnd"/>
+      <w:r>
+        <w:rPr>
+          <w:b/>
+          <w:sz w:val="32"/>
+        </w:rPr>
+        <w:t xml:space="preserve"> (JSX)</w:t>
+      </w:r>
+    </w:p>
+    <w:p>
+      <w:pPr>
+        <w:rPr>
+          <w:sz w:val="32"/>
+        </w:rPr>
+      </w:pPr>
+    </w:p>
+    <w:p>
+      <w:pPr>
+        <w:rPr>
+          <w:sz w:val="32"/>
+        </w:rPr>
+      </w:pPr>
+      <w:r>
+        <w:rPr>
+          <w:sz w:val="32"/>
+        </w:rPr>
+        <w:t>26/9/</w:t>
+      </w:r>
+      <w:proofErr w:type="gramStart"/>
+      <w:r>
+        <w:rPr>
+          <w:sz w:val="32"/>
+        </w:rPr>
+        <w:t>2020 ,</w:t>
+      </w:r>
+      <w:proofErr w:type="gramEnd"/>
+      <w:r>
+        <w:rPr>
+          <w:sz w:val="32"/>
+        </w:rPr>
+        <w:t xml:space="preserve"> 1:00</w:t>
       </w:r>
       <w:r>
         <w:rPr>
@@ -475,7 +860,23 @@
           <w:b/>
           <w:sz w:val="32"/>
         </w:rPr>
-        <w:t xml:space="preserve">8) render() </w:t>
+        <w:t xml:space="preserve">8) </w:t>
+      </w:r>
+      <w:proofErr w:type="gramStart"/>
+      <w:r>
+        <w:rPr>
+          <w:b/>
+          <w:sz w:val="32"/>
+        </w:rPr>
+        <w:t>render(</w:t>
+      </w:r>
+      <w:proofErr w:type="gramEnd"/>
+      <w:r>
+        <w:rPr>
+          <w:b/>
+          <w:sz w:val="32"/>
+        </w:rPr>
+        <w:t xml:space="preserve">) </w:t>
       </w:r>
       <w:r>
         <w:rPr>
@@ -502,13 +903,57 @@
           <w:b/>
           <w:sz w:val="32"/>
         </w:rPr>
-        <w:t xml:space="preserve"> return() </w:t>
-      </w:r>
-      <w:r>
-        <w:rPr>
-          <w:sz w:val="32"/>
-        </w:rPr>
-        <w:t>use for working in html and javascrupt togather(JSX)</w:t>
+        <w:t xml:space="preserve"> </w:t>
+      </w:r>
+      <w:proofErr w:type="gramStart"/>
+      <w:r>
+        <w:rPr>
+          <w:b/>
+          <w:sz w:val="32"/>
+        </w:rPr>
+        <w:t>return(</w:t>
+      </w:r>
+      <w:proofErr w:type="gramEnd"/>
+      <w:r>
+        <w:rPr>
+          <w:b/>
+          <w:sz w:val="32"/>
+        </w:rPr>
+        <w:t xml:space="preserve">) </w:t>
+      </w:r>
+      <w:r>
+        <w:rPr>
+          <w:sz w:val="32"/>
+        </w:rPr>
+        <w:t xml:space="preserve">use for working in html and </w:t>
+      </w:r>
+      <w:proofErr w:type="spellStart"/>
+      <w:r>
+        <w:rPr>
+          <w:sz w:val="32"/>
+        </w:rPr>
+        <w:t>javascrupt</w:t>
+      </w:r>
+      <w:proofErr w:type="spellEnd"/>
+      <w:r>
+        <w:rPr>
+          <w:sz w:val="32"/>
+        </w:rPr>
+        <w:t xml:space="preserve"> </w:t>
+      </w:r>
+      <w:proofErr w:type="spellStart"/>
+      <w:r>
+        <w:rPr>
+          <w:sz w:val="32"/>
+        </w:rPr>
+        <w:t>togather</w:t>
+      </w:r>
+      <w:proofErr w:type="spellEnd"/>
+      <w:r>
+        <w:rPr>
+          <w:sz w:val="32"/>
+        </w:rPr>
+        <w:t>(JSX)</w:t>
       </w:r>
     </w:p>
     <w:p>
@@ -530,20 +975,66 @@
           <w:b/>
           <w:sz w:val="32"/>
         </w:rPr>
-        <w:t>) JSX( Javascript XML=&gt; extensible markup language)</w:t>
-      </w:r>
-    </w:p>
-    <w:p>
-      <w:pPr>
-        <w:rPr>
-          <w:sz w:val="32"/>
-        </w:rPr>
-      </w:pPr>
-      <w:r>
-        <w:rPr>
-          <w:sz w:val="32"/>
-        </w:rPr>
-        <w:t>26/9/2020 , 11:41</w:t>
+        <w:t xml:space="preserve">) </w:t>
+      </w:r>
+      <w:proofErr w:type="gramStart"/>
+      <w:r>
+        <w:rPr>
+          <w:b/>
+          <w:sz w:val="32"/>
+        </w:rPr>
+        <w:t>JSX(</w:t>
+      </w:r>
+      <w:proofErr w:type="gramEnd"/>
+      <w:r>
+        <w:rPr>
+          <w:b/>
+          <w:sz w:val="32"/>
+        </w:rPr>
+        <w:t xml:space="preserve"> </w:t>
+      </w:r>
+      <w:proofErr w:type="spellStart"/>
+      <w:r>
+        <w:rPr>
+          <w:b/>
+          <w:sz w:val="32"/>
+        </w:rPr>
+        <w:t>Javascript</w:t>
+      </w:r>
+      <w:proofErr w:type="spellEnd"/>
+      <w:r>
+        <w:rPr>
+          <w:b/>
+          <w:sz w:val="32"/>
+        </w:rPr>
+        <w:t xml:space="preserve"> XML=&gt; extensible markup language)</w:t>
+      </w:r>
+    </w:p>
+    <w:p>
+      <w:pPr>
+        <w:rPr>
+          <w:sz w:val="32"/>
+        </w:rPr>
+      </w:pPr>
+      <w:r>
+        <w:rPr>
+          <w:sz w:val="32"/>
+        </w:rPr>
+        <w:t>26/9/</w:t>
+      </w:r>
+      <w:proofErr w:type="gramStart"/>
+      <w:r>
+        <w:rPr>
+          <w:sz w:val="32"/>
+        </w:rPr>
+        <w:t>2020 ,</w:t>
+      </w:r>
+      <w:proofErr w:type="gramEnd"/>
+      <w:r>
+        <w:rPr>
+          <w:sz w:val="32"/>
+        </w:rPr>
+        <w:t xml:space="preserve"> 11:41</w:t>
       </w:r>
       <w:r>
         <w:rPr>
@@ -571,8 +1062,115 @@
           <w:b/>
           <w:sz w:val="32"/>
         </w:rPr>
-        <w:t>Benefits: agar koi aik component kharab hojai to dosray per fark nh parhega</w:t>
-      </w:r>
+        <w:t xml:space="preserve">Benefits: agar koi </w:t>
+      </w:r>
+      <w:proofErr w:type="spellStart"/>
+      <w:r>
+        <w:rPr>
+          <w:b/>
+          <w:sz w:val="32"/>
+        </w:rPr>
+        <w:t>aik</w:t>
+      </w:r>
+      <w:proofErr w:type="spellEnd"/>
+      <w:r>
+        <w:rPr>
+          <w:b/>
+          <w:sz w:val="32"/>
+        </w:rPr>
+        <w:t xml:space="preserve"> component </w:t>
+      </w:r>
+      <w:proofErr w:type="spellStart"/>
+      <w:r>
+        <w:rPr>
+          <w:b/>
+          <w:sz w:val="32"/>
+        </w:rPr>
+        <w:t>kharab</w:t>
+      </w:r>
+      <w:proofErr w:type="spellEnd"/>
+      <w:r>
+        <w:rPr>
+          <w:b/>
+          <w:sz w:val="32"/>
+        </w:rPr>
+        <w:t xml:space="preserve"> </w:t>
+      </w:r>
+      <w:proofErr w:type="spellStart"/>
+      <w:r>
+        <w:rPr>
+          <w:b/>
+          <w:sz w:val="32"/>
+        </w:rPr>
+        <w:t>hojai</w:t>
+      </w:r>
+      <w:proofErr w:type="spellEnd"/>
+      <w:r>
+        <w:rPr>
+          <w:b/>
+          <w:sz w:val="32"/>
+        </w:rPr>
+        <w:t xml:space="preserve"> to </w:t>
+      </w:r>
+      <w:proofErr w:type="spellStart"/>
+      <w:r>
+        <w:rPr>
+          <w:b/>
+          <w:sz w:val="32"/>
+        </w:rPr>
+        <w:t>dosray</w:t>
+      </w:r>
+      <w:proofErr w:type="spellEnd"/>
+      <w:r>
+        <w:rPr>
+          <w:b/>
+          <w:sz w:val="32"/>
+        </w:rPr>
+        <w:t xml:space="preserve"> per </w:t>
+      </w:r>
+      <w:proofErr w:type="spellStart"/>
+      <w:r>
+        <w:rPr>
+          <w:b/>
+          <w:sz w:val="32"/>
+        </w:rPr>
+        <w:t>fark</w:t>
+      </w:r>
+      <w:proofErr w:type="spellEnd"/>
+      <w:r>
+        <w:rPr>
+          <w:b/>
+          <w:sz w:val="32"/>
+        </w:rPr>
+        <w:t xml:space="preserve"> </w:t>
+      </w:r>
+      <w:proofErr w:type="spellStart"/>
+      <w:proofErr w:type="gramStart"/>
+      <w:r>
+        <w:rPr>
+          <w:b/>
+          <w:sz w:val="32"/>
+        </w:rPr>
+        <w:t>nh</w:t>
+      </w:r>
+      <w:proofErr w:type="spellEnd"/>
+      <w:proofErr w:type="gramEnd"/>
+      <w:r>
+        <w:rPr>
+          <w:b/>
+          <w:sz w:val="32"/>
+        </w:rPr>
+        <w:t xml:space="preserve"> </w:t>
+      </w:r>
+      <w:proofErr w:type="spellStart"/>
+      <w:r>
+        <w:rPr>
+          <w:b/>
+          <w:sz w:val="32"/>
+        </w:rPr>
+        <w:t>parhega</w:t>
+      </w:r>
+      <w:proofErr w:type="spellEnd"/>
       <w:r>
         <w:rPr>
           <w:b/>
@@ -593,8 +1191,33 @@
           <w:b/>
           <w:sz w:val="32"/>
         </w:rPr>
-        <w:t>22) class = className</w:t>
-      </w:r>
+        <w:t xml:space="preserve">22) </w:t>
+      </w:r>
+      <w:proofErr w:type="gramStart"/>
+      <w:r>
+        <w:rPr>
+          <w:b/>
+          <w:sz w:val="32"/>
+        </w:rPr>
+        <w:t>class</w:t>
+      </w:r>
+      <w:proofErr w:type="gramEnd"/>
+      <w:r>
+        <w:rPr>
+          <w:b/>
+          <w:sz w:val="32"/>
+        </w:rPr>
+        <w:t xml:space="preserve"> = </w:t>
+      </w:r>
+      <w:proofErr w:type="spellStart"/>
+      <w:r>
+        <w:rPr>
+          <w:b/>
+          <w:sz w:val="32"/>
+        </w:rPr>
+        <w:t>className</w:t>
+      </w:r>
+      <w:proofErr w:type="spellEnd"/>
     </w:p>
     <w:p>
       <w:pPr>
@@ -623,8 +1246,17 @@
           <w:b/>
           <w:sz w:val="32"/>
         </w:rPr>
-        <w:t>24) Using shortcut in react: change the file name App.js to App.jsx</w:t>
-      </w:r>
+        <w:t xml:space="preserve">24) Using shortcut in react: change the file name App.js to </w:t>
+      </w:r>
+      <w:proofErr w:type="spellStart"/>
+      <w:r>
+        <w:rPr>
+          <w:b/>
+          <w:sz w:val="32"/>
+        </w:rPr>
+        <w:t>App.jsx</w:t>
+      </w:r>
+      <w:proofErr w:type="spellEnd"/>
     </w:p>
     <w:p>
       <w:pPr>
@@ -682,7 +1314,39 @@
           <w:b/>
           <w:sz w:val="32"/>
         </w:rPr>
-        <w:t xml:space="preserve">25) tags will not run when we not use self closing tag </w:t>
+        <w:t xml:space="preserve">25) </w:t>
+      </w:r>
+      <w:proofErr w:type="gramStart"/>
+      <w:r>
+        <w:rPr>
+          <w:b/>
+          <w:sz w:val="32"/>
+        </w:rPr>
+        <w:t>tags</w:t>
+      </w:r>
+      <w:proofErr w:type="gramEnd"/>
+      <w:r>
+        <w:rPr>
+          <w:b/>
+          <w:sz w:val="32"/>
+        </w:rPr>
+        <w:t xml:space="preserve"> will not run when we not use </w:t>
+      </w:r>
+      <w:proofErr w:type="spellStart"/>
+      <w:r>
+        <w:rPr>
+          <w:b/>
+          <w:sz w:val="32"/>
+        </w:rPr>
+        <w:t>self closing</w:t>
+      </w:r>
+      <w:proofErr w:type="spellEnd"/>
+      <w:r>
+        <w:rPr>
+          <w:b/>
+          <w:sz w:val="32"/>
+        </w:rPr>
+        <w:t xml:space="preserve"> tag </w:t>
       </w:r>
       <w:r>
         <w:rPr>
@@ -705,7 +1369,23 @@
           <w:b/>
           <w:sz w:val="32"/>
         </w:rPr>
-        <w:t>&lt;img /&gt;</w:t>
+        <w:t>&lt;</w:t>
+      </w:r>
+      <w:proofErr w:type="spellStart"/>
+      <w:r>
+        <w:rPr>
+          <w:b/>
+          <w:sz w:val="32"/>
+        </w:rPr>
+        <w:t>img</w:t>
+      </w:r>
+      <w:proofErr w:type="spellEnd"/>
+      <w:r>
+        <w:rPr>
+          <w:b/>
+          <w:sz w:val="32"/>
+        </w:rPr>
+        <w:t xml:space="preserve"> /&gt;</w:t>
       </w:r>
     </w:p>
     <w:p>
@@ -721,15 +1401,41 @@
           <w:b/>
           <w:sz w:val="32"/>
         </w:rPr>
-        <w:t xml:space="preserve">26) install bootstrap in react app: </w:t>
-      </w:r>
+        <w:t xml:space="preserve">26) </w:t>
+      </w:r>
+      <w:proofErr w:type="gramStart"/>
+      <w:r>
+        <w:rPr>
+          <w:b/>
+          <w:sz w:val="32"/>
+        </w:rPr>
+        <w:t>install</w:t>
+      </w:r>
+      <w:proofErr w:type="gramEnd"/>
+      <w:r>
+        <w:rPr>
+          <w:b/>
+          <w:sz w:val="32"/>
+        </w:rPr>
+        <w:t xml:space="preserve"> bootstrap in react app: </w:t>
+      </w:r>
+      <w:proofErr w:type="spellStart"/>
       <w:r>
         <w:rPr>
           <w:color w:val="FF0000"/>
           <w:sz w:val="21"/>
           <w:szCs w:val="21"/>
         </w:rPr>
-        <w:t>npm install react-bootstrap bootstrap</w:t>
+        <w:t>npm</w:t>
+      </w:r>
+      <w:proofErr w:type="spellEnd"/>
+      <w:r>
+        <w:rPr>
+          <w:color w:val="FF0000"/>
+          <w:sz w:val="21"/>
+          <w:szCs w:val="21"/>
+        </w:rPr>
+        <w:t xml:space="preserve"> install react-bootstrap bootstrap</w:t>
       </w:r>
     </w:p>
     <w:p>
@@ -738,6 +1444,7 @@
           <w:b/>
           <w:color w:val="000000" w:themeColor="text1"/>
           <w:sz w:val="32"/>
+          <w:szCs w:val="21"/>
         </w:rPr>
       </w:pPr>
       <w:r>
@@ -749,6 +1456,7 @@
         </w:rPr>
         <w:t xml:space="preserve">27) </w:t>
       </w:r>
+      <w:proofErr w:type="gramStart"/>
       <w:r>
         <w:rPr>
           <w:b/>
@@ -756,9 +1464,230 @@
           <w:sz w:val="32"/>
           <w:szCs w:val="21"/>
         </w:rPr>
-        <w:t xml:space="preserve">when delete nodemodule folder use this command: npm I </w:t>
-      </w:r>
+        <w:t>when</w:t>
+      </w:r>
+      <w:proofErr w:type="gramEnd"/>
+      <w:r>
+        <w:rPr>
+          <w:b/>
+          <w:color w:val="000000" w:themeColor="text1"/>
+          <w:sz w:val="32"/>
+          <w:szCs w:val="21"/>
+        </w:rPr>
+        <w:t xml:space="preserve"> delete </w:t>
+      </w:r>
+      <w:proofErr w:type="spellStart"/>
+      <w:r>
+        <w:rPr>
+          <w:b/>
+          <w:color w:val="000000" w:themeColor="text1"/>
+          <w:sz w:val="32"/>
+          <w:szCs w:val="21"/>
+        </w:rPr>
+        <w:t>nodemodule</w:t>
+      </w:r>
+      <w:proofErr w:type="spellEnd"/>
+      <w:r>
+        <w:rPr>
+          <w:b/>
+          <w:color w:val="000000" w:themeColor="text1"/>
+          <w:sz w:val="32"/>
+          <w:szCs w:val="21"/>
+        </w:rPr>
+        <w:t xml:space="preserve"> folder use this command: </w:t>
+      </w:r>
+      <w:proofErr w:type="spellStart"/>
+      <w:r>
+        <w:rPr>
+          <w:b/>
+          <w:color w:val="000000" w:themeColor="text1"/>
+          <w:sz w:val="32"/>
+          <w:szCs w:val="21"/>
+        </w:rPr>
+        <w:t>npm</w:t>
+      </w:r>
+      <w:proofErr w:type="spellEnd"/>
+      <w:r>
+        <w:rPr>
+          <w:b/>
+          <w:color w:val="000000" w:themeColor="text1"/>
+          <w:sz w:val="32"/>
+          <w:szCs w:val="21"/>
+        </w:rPr>
+        <w:t xml:space="preserve"> I </w:t>
+      </w:r>
+    </w:p>
+    <w:p>
+      <w:pPr>
+        <w:rPr>
+          <w:color w:val="000000" w:themeColor="text1"/>
+          <w:sz w:val="28"/>
+          <w:szCs w:val="21"/>
+        </w:rPr>
+      </w:pPr>
+      <w:r>
+        <w:rPr>
+          <w:b/>
+          <w:color w:val="000000" w:themeColor="text1"/>
+          <w:sz w:val="32"/>
+          <w:szCs w:val="21"/>
+        </w:rPr>
+        <w:t>2</w:t>
+      </w:r>
+      <w:r>
+        <w:rPr>
+          <w:b/>
+          <w:color w:val="000000" w:themeColor="text1"/>
+          <w:sz w:val="32"/>
+          <w:szCs w:val="21"/>
+        </w:rPr>
+        <w:t xml:space="preserve">8) </w:t>
+      </w:r>
+      <w:proofErr w:type="gramStart"/>
+      <w:r>
+        <w:rPr>
+          <w:b/>
+          <w:color w:val="000000" w:themeColor="text1"/>
+          <w:sz w:val="32"/>
+          <w:szCs w:val="21"/>
+        </w:rPr>
+        <w:t>working</w:t>
+      </w:r>
+      <w:proofErr w:type="gramEnd"/>
+      <w:r>
+        <w:rPr>
+          <w:b/>
+          <w:color w:val="000000" w:themeColor="text1"/>
+          <w:sz w:val="32"/>
+          <w:szCs w:val="21"/>
+        </w:rPr>
+        <w:t xml:space="preserve"> in </w:t>
+      </w:r>
+      <w:proofErr w:type="spellStart"/>
+      <w:r>
+        <w:rPr>
+          <w:b/>
+          <w:color w:val="000000" w:themeColor="text1"/>
+          <w:sz w:val="32"/>
+          <w:szCs w:val="21"/>
+        </w:rPr>
+        <w:t>Materail</w:t>
+      </w:r>
+      <w:proofErr w:type="spellEnd"/>
+      <w:r>
+        <w:rPr>
+          <w:b/>
+          <w:color w:val="000000" w:themeColor="text1"/>
+          <w:sz w:val="32"/>
+          <w:szCs w:val="21"/>
+        </w:rPr>
+        <w:t xml:space="preserve"> </w:t>
+      </w:r>
+      <w:proofErr w:type="spellStart"/>
+      <w:r>
+        <w:rPr>
+          <w:b/>
+          <w:color w:val="000000" w:themeColor="text1"/>
+          <w:sz w:val="32"/>
+          <w:szCs w:val="21"/>
+        </w:rPr>
+        <w:t>Ui</w:t>
+      </w:r>
+      <w:proofErr w:type="spellEnd"/>
+      <w:r>
+        <w:rPr>
+          <w:b/>
+          <w:color w:val="000000" w:themeColor="text1"/>
+          <w:sz w:val="32"/>
+          <w:szCs w:val="21"/>
+        </w:rPr>
+        <w:t xml:space="preserve">: </w:t>
+      </w:r>
+      <w:proofErr w:type="spellStart"/>
+      <w:r>
+        <w:rPr>
+          <w:color w:val="000000" w:themeColor="text1"/>
+          <w:sz w:val="28"/>
+          <w:szCs w:val="21"/>
+        </w:rPr>
+        <w:t>npm</w:t>
+      </w:r>
+      <w:proofErr w:type="spellEnd"/>
+      <w:r>
+        <w:rPr>
+          <w:color w:val="000000" w:themeColor="text1"/>
+          <w:sz w:val="28"/>
+          <w:szCs w:val="21"/>
+        </w:rPr>
+        <w:t xml:space="preserve"> install @material-</w:t>
+      </w:r>
+      <w:proofErr w:type="spellStart"/>
+      <w:r>
+        <w:rPr>
+          <w:color w:val="000000" w:themeColor="text1"/>
+          <w:sz w:val="28"/>
+          <w:szCs w:val="21"/>
+        </w:rPr>
+        <w:t>ui</w:t>
+      </w:r>
+      <w:proofErr w:type="spellEnd"/>
+      <w:r>
+        <w:rPr>
+          <w:color w:val="000000" w:themeColor="text1"/>
+          <w:sz w:val="28"/>
+          <w:szCs w:val="21"/>
+        </w:rPr>
+        <w:t>/core</w:t>
+      </w:r>
+    </w:p>
+    <w:p>
+      <w:pPr>
+        <w:rPr>
+          <w:b/>
+          <w:color w:val="000000" w:themeColor="text1"/>
+          <w:sz w:val="32"/>
+          <w:szCs w:val="21"/>
+        </w:rPr>
+      </w:pPr>
+      <w:r>
+        <w:rPr>
+          <w:b/>
+          <w:color w:val="000000" w:themeColor="text1"/>
+          <w:sz w:val="32"/>
+          <w:szCs w:val="21"/>
+        </w:rPr>
+        <w:lastRenderedPageBreak/>
+        <w:t>29</w:t>
+      </w:r>
+      <w:r>
+        <w:rPr>
+          <w:b/>
+          <w:color w:val="000000" w:themeColor="text1"/>
+          <w:sz w:val="32"/>
+          <w:szCs w:val="21"/>
+        </w:rPr>
+        <w:t>)</w:t>
+      </w:r>
+      <w:r>
+        <w:rPr>
+          <w:b/>
+          <w:color w:val="000000" w:themeColor="text1"/>
+          <w:sz w:val="32"/>
+          <w:szCs w:val="21"/>
+        </w:rPr>
+        <w:t xml:space="preserve"> </w:t>
+      </w:r>
+      <w:bookmarkStart w:id="0" w:name="_GoBack"/>
       <w:bookmarkEnd w:id="0"/>
+    </w:p>
+    <w:p>
+      <w:pPr>
+        <w:rPr>
+          <w:b/>
+          <w:color w:val="000000" w:themeColor="text1"/>
+          <w:sz w:val="32"/>
+        </w:rPr>
+      </w:pPr>
     </w:p>
     <w:sectPr>
       <w:pgSz w:w="12240" w:h="15840"/>
@@ -1288,7 +2217,6 @@
   <w:style w:type="character" w:default="1" w:styleId="DefaultParagraphFont">
     <w:name w:val="Default Paragraph Font"/>
     <w:uiPriority w:val="1"/>
-    <w:semiHidden/>
     <w:unhideWhenUsed/>
   </w:style>
   <w:style w:type="table" w:default="1" w:styleId="TableNormal">

</xml_diff>